<commit_message>
Update EXPERIMENTAL STAND RAPORT.docx
</commit_message>
<xml_diff>
--- a/stand/EXPERIMENTAL STAND RAPORT.docx
+++ b/stand/EXPERIMENTAL STAND RAPORT.docx
@@ -63,17 +63,7 @@
           <w:sz w:val="52"/>
           <w:szCs w:val="52"/>
         </w:rPr>
-        <w:t>STAND</w:t>
-      </w:r>
-      <w:r>
-        <w:rPr>
-          <w:rFonts w:ascii="Times New Roman" w:hAnsi="Times New Roman" w:cs="Times New Roman"/>
-          <w:b/>
-          <w:bCs/>
-          <w:sz w:val="52"/>
-          <w:szCs w:val="52"/>
-        </w:rPr>
-        <w:t xml:space="preserve"> </w:t>
+        <w:t xml:space="preserve">STAND </w:t>
       </w:r>
       <w:r>
         <w:rPr>
@@ -411,17 +401,7 @@
           <w:sz w:val="28"/>
           <w:szCs w:val="28"/>
         </w:rPr>
-        <w:t xml:space="preserve">  </w:t>
-      </w:r>
-      <w:r>
-        <w:rPr>
-          <w:rFonts w:ascii="Times New Roman" w:hAnsi="Times New Roman" w:cs="Times New Roman"/>
-          <w:b/>
-          <w:bCs/>
-          <w:sz w:val="28"/>
-          <w:szCs w:val="28"/>
-        </w:rPr>
-        <w:t xml:space="preserve">Ghinea Mihalache </w:t>
+        <w:t xml:space="preserve">  Ghinea Mihalache </w:t>
       </w:r>
     </w:p>
     <w:p>
@@ -4301,8 +4281,6 @@
         </w:rPr>
         <w:t>StandardsISO 15552</w:t>
       </w:r>
-      <w:bookmarkStart w:id="0" w:name="_GoBack"/>
-      <w:bookmarkEnd w:id="0"/>
     </w:p>
     <w:p>
       <w:pPr>
@@ -9722,7 +9700,25 @@
           <w:sz w:val="24"/>
           <w:szCs w:val="24"/>
         </w:rPr>
-        <w:t>Proficy Machine Edition.</w:t>
+        <w:t>Proficy Machine Edition</w:t>
+      </w:r>
+      <w:r>
+        <w:rPr>
+          <w:rFonts w:ascii="Times New Roman" w:hAnsi="Times New Roman" w:cs="Times New Roman"/>
+          <w:i/>
+          <w:sz w:val="24"/>
+          <w:szCs w:val="24"/>
+        </w:rPr>
+        <w:t>(PME)</w:t>
+      </w:r>
+      <w:r>
+        <w:rPr>
+          <w:rFonts w:ascii="Times New Roman" w:hAnsi="Times New Roman" w:cs="Times New Roman"/>
+          <w:i/>
+          <w:sz w:val="24"/>
+          <w:szCs w:val="24"/>
+        </w:rPr>
+        <w:t>.</w:t>
       </w:r>
     </w:p>
     <w:p>
@@ -9939,6 +9935,8 @@
         </w:rPr>
         <w:t>.</w:t>
       </w:r>
+      <w:bookmarkStart w:id="0" w:name="_GoBack"/>
+      <w:bookmarkEnd w:id="0"/>
     </w:p>
     <w:p>
       <w:pPr>
@@ -10114,10 +10112,363 @@
       <w:r>
         <w:rPr>
           <w:rFonts w:ascii="Times New Roman" w:hAnsi="Times New Roman" w:cs="Times New Roman"/>
+          <w:i/>
+          <w:sz w:val="24"/>
+          <w:szCs w:val="24"/>
+        </w:rPr>
+        <w:t xml:space="preserve"> </w:t>
+      </w:r>
+      <w:r>
+        <w:rPr>
+          <w:rFonts w:ascii="Times New Roman" w:hAnsi="Times New Roman" w:cs="Times New Roman"/>
+          <w:sz w:val="24"/>
+          <w:szCs w:val="24"/>
+        </w:rPr>
+        <w:t>and prepares the air by filtering it</w:t>
+      </w:r>
+      <w:r>
+        <w:rPr>
+          <w:rFonts w:ascii="Times New Roman" w:hAnsi="Times New Roman" w:cs="Times New Roman"/>
           <w:sz w:val="24"/>
           <w:szCs w:val="24"/>
         </w:rPr>
         <w:t>.</w:t>
+      </w:r>
+    </w:p>
+    <w:p>
+      <w:pPr>
+        <w:ind w:firstLine="284"/>
+        <w:jc w:val="both"/>
+        <w:rPr>
+          <w:rFonts w:ascii="Times New Roman" w:hAnsi="Times New Roman" w:cs="Times New Roman"/>
+          <w:sz w:val="24"/>
+          <w:szCs w:val="24"/>
+        </w:rPr>
+      </w:pPr>
+      <w:r>
+        <w:rPr>
+          <w:rFonts w:ascii="Times New Roman" w:hAnsi="Times New Roman" w:cs="Times New Roman"/>
+          <w:sz w:val="24"/>
+          <w:szCs w:val="24"/>
+        </w:rPr>
+        <w:t xml:space="preserve">Connection between </w:t>
+      </w:r>
+      <w:r>
+        <w:rPr>
+          <w:rFonts w:ascii="Times New Roman" w:hAnsi="Times New Roman" w:cs="Times New Roman"/>
+          <w:i/>
+          <w:sz w:val="24"/>
+          <w:szCs w:val="24"/>
+        </w:rPr>
+        <w:t>PACSystem</w:t>
+      </w:r>
+      <w:r>
+        <w:rPr>
+          <w:rFonts w:ascii="Times New Roman" w:hAnsi="Times New Roman" w:cs="Times New Roman"/>
+          <w:i/>
+          <w:sz w:val="24"/>
+          <w:szCs w:val="24"/>
+        </w:rPr>
+        <w:t xml:space="preserve"> </w:t>
+      </w:r>
+      <w:r>
+        <w:rPr>
+          <w:rFonts w:ascii="Times New Roman" w:hAnsi="Times New Roman" w:cs="Times New Roman"/>
+          <w:sz w:val="24"/>
+          <w:szCs w:val="24"/>
+        </w:rPr>
+        <w:t xml:space="preserve">and </w:t>
+      </w:r>
+      <w:r>
+        <w:rPr>
+          <w:rFonts w:ascii="Times New Roman" w:hAnsi="Times New Roman" w:cs="Times New Roman"/>
+          <w:sz w:val="24"/>
+          <w:szCs w:val="24"/>
+        </w:rPr>
+        <w:t xml:space="preserve">the </w:t>
+      </w:r>
+      <w:r>
+        <w:rPr>
+          <w:rFonts w:ascii="Times New Roman" w:hAnsi="Times New Roman" w:cs="Times New Roman"/>
+          <w:i/>
+          <w:sz w:val="24"/>
+          <w:szCs w:val="24"/>
+        </w:rPr>
+        <w:t>BUS</w:t>
+      </w:r>
+      <w:r>
+        <w:rPr>
+          <w:rFonts w:ascii="Times New Roman" w:hAnsi="Times New Roman" w:cs="Times New Roman"/>
+          <w:i/>
+          <w:sz w:val="24"/>
+          <w:szCs w:val="24"/>
+        </w:rPr>
+        <w:t xml:space="preserve"> coupler</w:t>
+      </w:r>
+      <w:r>
+        <w:rPr>
+          <w:rFonts w:ascii="Times New Roman" w:hAnsi="Times New Roman" w:cs="Times New Roman"/>
+          <w:sz w:val="24"/>
+          <w:szCs w:val="24"/>
+        </w:rPr>
+        <w:t xml:space="preserve"> is done via a M12-D to ethernet adaptor cable</w:t>
+      </w:r>
+      <w:r>
+        <w:rPr>
+          <w:rFonts w:ascii="Times New Roman" w:hAnsi="Times New Roman" w:cs="Times New Roman"/>
+          <w:sz w:val="24"/>
+          <w:szCs w:val="24"/>
+        </w:rPr>
+        <w:t>, from a LAN2 inteface of the pac to the X7E1 port of the BUS</w:t>
+      </w:r>
+      <w:r>
+        <w:rPr>
+          <w:rFonts w:ascii="Times New Roman" w:hAnsi="Times New Roman" w:cs="Times New Roman"/>
+          <w:sz w:val="24"/>
+          <w:szCs w:val="24"/>
+        </w:rPr>
+        <w:t xml:space="preserve"> and it makes connection between the programed logic and the inputs/outputs (sensors/valves).</w:t>
+      </w:r>
+    </w:p>
+    <w:p>
+      <w:pPr>
+        <w:ind w:firstLine="284"/>
+        <w:jc w:val="both"/>
+        <w:rPr>
+          <w:rFonts w:ascii="Times New Roman" w:hAnsi="Times New Roman" w:cs="Times New Roman"/>
+          <w:sz w:val="24"/>
+          <w:szCs w:val="24"/>
+        </w:rPr>
+      </w:pPr>
+      <w:r>
+        <w:rPr>
+          <w:rFonts w:ascii="Times New Roman" w:hAnsi="Times New Roman" w:cs="Times New Roman"/>
+          <w:sz w:val="24"/>
+          <w:szCs w:val="24"/>
+        </w:rPr>
+        <w:t>Connection between AF2 is done via a M12-A spliter cable connected to</w:t>
+      </w:r>
+      <w:r>
+        <w:rPr>
+          <w:rFonts w:ascii="Times New Roman" w:hAnsi="Times New Roman" w:cs="Times New Roman"/>
+          <w:sz w:val="24"/>
+          <w:szCs w:val="24"/>
+        </w:rPr>
+        <w:t xml:space="preserve"> the</w:t>
+      </w:r>
+      <w:r>
+        <w:rPr>
+          <w:rFonts w:ascii="Times New Roman" w:hAnsi="Times New Roman" w:cs="Times New Roman"/>
+          <w:sz w:val="24"/>
+          <w:szCs w:val="24"/>
+        </w:rPr>
+        <w:t xml:space="preserve"> </w:t>
+      </w:r>
+      <w:r>
+        <w:rPr>
+          <w:rFonts w:ascii="Times New Roman" w:hAnsi="Times New Roman" w:cs="Times New Roman"/>
+          <w:sz w:val="24"/>
+          <w:szCs w:val="24"/>
+        </w:rPr>
+        <w:t>2AI2M12-E</w:t>
+      </w:r>
+      <w:r>
+        <w:rPr>
+          <w:rFonts w:ascii="Times New Roman" w:hAnsi="Times New Roman" w:cs="Times New Roman"/>
+          <w:sz w:val="24"/>
+          <w:szCs w:val="24"/>
+        </w:rPr>
+        <w:t xml:space="preserve"> </w:t>
+      </w:r>
+      <w:r>
+        <w:rPr>
+          <w:rFonts w:ascii="Times New Roman" w:hAnsi="Times New Roman" w:cs="Times New Roman"/>
+          <w:sz w:val="24"/>
+          <w:szCs w:val="24"/>
+        </w:rPr>
+        <w:t>I/O module</w:t>
+      </w:r>
+      <w:r>
+        <w:rPr>
+          <w:rFonts w:ascii="Times New Roman" w:hAnsi="Times New Roman" w:cs="Times New Roman"/>
+          <w:sz w:val="24"/>
+          <w:szCs w:val="24"/>
+        </w:rPr>
+        <w:t xml:space="preserve"> for flow and pressure measurements. </w:t>
+      </w:r>
+    </w:p>
+    <w:p>
+      <w:pPr>
+        <w:ind w:firstLine="284"/>
+        <w:jc w:val="both"/>
+        <w:rPr>
+          <w:rFonts w:ascii="Times New Roman" w:hAnsi="Times New Roman" w:cs="Times New Roman"/>
+          <w:sz w:val="24"/>
+          <w:szCs w:val="24"/>
+        </w:rPr>
+      </w:pPr>
+      <w:r>
+        <w:rPr>
+          <w:rFonts w:ascii="Times New Roman" w:hAnsi="Times New Roman" w:cs="Times New Roman"/>
+          <w:noProof/>
+          <w:sz w:val="24"/>
+          <w:szCs w:val="24"/>
+          <w:lang w:val="en-US"/>
+        </w:rPr>
+        <w:drawing>
+          <wp:inline distT="0" distB="0" distL="0" distR="0" wp14:anchorId="506F683A" wp14:editId="79B15D85">
+            <wp:extent cx="6296025" cy="2609850"/>
+            <wp:effectExtent l="0" t="0" r="9525" b="0"/>
+            <wp:docPr id="1" name="Picture 1"/>
+            <wp:cNvGraphicFramePr>
+              <a:graphicFrameLocks xmlns:a="http://schemas.openxmlformats.org/drawingml/2006/main" noChangeAspect="1"/>
+            </wp:cNvGraphicFramePr>
+            <a:graphic xmlns:a="http://schemas.openxmlformats.org/drawingml/2006/main">
+              <a:graphicData uri="http://schemas.openxmlformats.org/drawingml/2006/picture">
+                <pic:pic xmlns:pic="http://schemas.openxmlformats.org/drawingml/2006/picture">
+                  <pic:nvPicPr>
+                    <pic:cNvPr id="0" name="Picture 1"/>
+                    <pic:cNvPicPr>
+                      <a:picLocks noChangeAspect="1" noChangeArrowheads="1"/>
+                    </pic:cNvPicPr>
+                  </pic:nvPicPr>
+                  <pic:blipFill>
+                    <a:blip r:embed="rId23">
+                      <a:extLst>
+                        <a:ext uri="{28A0092B-C50C-407E-A947-70E740481C1C}">
+                          <a14:useLocalDpi xmlns:a14="http://schemas.microsoft.com/office/drawing/2010/main" val="0"/>
+                        </a:ext>
+                      </a:extLst>
+                    </a:blip>
+                    <a:srcRect/>
+                    <a:stretch>
+                      <a:fillRect/>
+                    </a:stretch>
+                  </pic:blipFill>
+                  <pic:spPr bwMode="auto">
+                    <a:xfrm>
+                      <a:off x="0" y="0"/>
+                      <a:ext cx="6296025" cy="2609850"/>
+                    </a:xfrm>
+                    <a:prstGeom prst="rect">
+                      <a:avLst/>
+                    </a:prstGeom>
+                    <a:noFill/>
+                    <a:ln>
+                      <a:noFill/>
+                    </a:ln>
+                  </pic:spPr>
+                </pic:pic>
+              </a:graphicData>
+            </a:graphic>
+          </wp:inline>
+        </w:drawing>
+      </w:r>
+    </w:p>
+    <w:p>
+      <w:pPr>
+        <w:ind w:firstLine="284"/>
+        <w:jc w:val="both"/>
+        <w:rPr>
+          <w:rFonts w:ascii="Times New Roman" w:hAnsi="Times New Roman" w:cs="Times New Roman"/>
+          <w:sz w:val="24"/>
+          <w:szCs w:val="24"/>
+        </w:rPr>
+      </w:pPr>
+      <w:r>
+        <w:rPr>
+          <w:rFonts w:ascii="Times New Roman" w:hAnsi="Times New Roman" w:cs="Times New Roman"/>
+          <w:sz w:val="24"/>
+          <w:szCs w:val="24"/>
+        </w:rPr>
+        <w:t>Connection between the BUS coupler and the EDGE controller for analysis is done via a M12-A to USB cable.</w:t>
+      </w:r>
+    </w:p>
+    <w:p>
+      <w:pPr>
+        <w:ind w:firstLine="284"/>
+        <w:jc w:val="both"/>
+        <w:rPr>
+          <w:rFonts w:ascii="Times New Roman" w:hAnsi="Times New Roman" w:cs="Times New Roman"/>
+          <w:sz w:val="24"/>
+          <w:szCs w:val="24"/>
+        </w:rPr>
+      </w:pPr>
+      <w:r>
+        <w:rPr>
+          <w:rFonts w:ascii="Times New Roman" w:hAnsi="Times New Roman" w:cs="Times New Roman"/>
+          <w:sz w:val="24"/>
+          <w:szCs w:val="24"/>
+        </w:rPr>
+        <w:lastRenderedPageBreak/>
+        <w:t xml:space="preserve">The pneumatic cylinders are connected </w:t>
+      </w:r>
+      <w:r>
+        <w:rPr>
+          <w:rFonts w:ascii="Times New Roman" w:hAnsi="Times New Roman" w:cs="Times New Roman"/>
+          <w:sz w:val="24"/>
+          <w:szCs w:val="24"/>
+        </w:rPr>
+        <w:t>pneumatically</w:t>
+      </w:r>
+      <w:r>
+        <w:rPr>
+          <w:rFonts w:ascii="Times New Roman" w:hAnsi="Times New Roman" w:cs="Times New Roman"/>
+          <w:sz w:val="24"/>
+          <w:szCs w:val="24"/>
+        </w:rPr>
+        <w:t xml:space="preserve"> via air tubes from the valves connected to the BUS coupler and electrically via m</w:t>
+      </w:r>
+      <w:r>
+        <w:rPr>
+          <w:rFonts w:ascii="Times New Roman" w:hAnsi="Times New Roman" w:cs="Times New Roman"/>
+          <w:sz w:val="24"/>
+          <w:szCs w:val="24"/>
+        </w:rPr>
+        <w:t>agnetic proximity sensors</w:t>
+      </w:r>
+      <w:r>
+        <w:rPr>
+          <w:rFonts w:ascii="Times New Roman" w:hAnsi="Times New Roman" w:cs="Times New Roman"/>
+          <w:sz w:val="24"/>
+          <w:szCs w:val="24"/>
+        </w:rPr>
+        <w:t xml:space="preserve"> mounted on the </w:t>
+      </w:r>
+      <w:r>
+        <w:rPr>
+          <w:rFonts w:ascii="Times New Roman" w:hAnsi="Times New Roman" w:cs="Times New Roman"/>
+          <w:sz w:val="24"/>
+          <w:szCs w:val="24"/>
+        </w:rPr>
+        <w:t>cylinder</w:t>
+      </w:r>
+      <w:r>
+        <w:rPr>
+          <w:rFonts w:ascii="Times New Roman" w:hAnsi="Times New Roman" w:cs="Times New Roman"/>
+          <w:sz w:val="24"/>
+          <w:szCs w:val="24"/>
+        </w:rPr>
+        <w:t>s extremities that are connected to the 8DI8M8 digital inputs module.</w:t>
+      </w:r>
+    </w:p>
+    <w:p>
+      <w:pPr>
+        <w:ind w:firstLine="284"/>
+        <w:jc w:val="both"/>
+        <w:rPr>
+          <w:rFonts w:ascii="Times New Roman" w:hAnsi="Times New Roman" w:cs="Times New Roman"/>
+          <w:sz w:val="24"/>
+          <w:szCs w:val="24"/>
+        </w:rPr>
+      </w:pPr>
+      <w:r>
+        <w:rPr>
+          <w:rFonts w:ascii="Times New Roman" w:hAnsi="Times New Roman" w:cs="Times New Roman"/>
+          <w:sz w:val="24"/>
+          <w:szCs w:val="24"/>
+        </w:rPr>
+        <w:t>Connection between a computer and the PACSystem is done by ETHERNET, in PME the same IP has to be set for the target and PAC ethernet interface as the computers ethernet interface. After connection and adition of present IO-devices the project is ready for upload/download of any programed  logic.</w:t>
       </w:r>
     </w:p>
     <w:p>
@@ -10342,7 +10693,7 @@
                     <pic:cNvPicPr/>
                   </pic:nvPicPr>
                   <pic:blipFill>
-                    <a:blip r:embed="rId23">
+                    <a:blip r:embed="rId24">
                       <a:extLst>
                         <a:ext uri="{28A0092B-C50C-407E-A947-70E740481C1C}">
                           <a14:useLocalDpi xmlns:a14="http://schemas.microsoft.com/office/drawing/2010/main" val="0"/>
@@ -10475,9 +10826,9 @@
       </w:pPr>
     </w:p>
     <w:sectPr>
-      <w:headerReference w:type="default" r:id="rId24"/>
-      <w:footerReference w:type="default" r:id="rId25"/>
-      <w:headerReference w:type="first" r:id="rId26"/>
+      <w:headerReference w:type="default" r:id="rId25"/>
+      <w:footerReference w:type="default" r:id="rId26"/>
+      <w:headerReference w:type="first" r:id="rId27"/>
       <w:pgSz w:w="12240" w:h="15840"/>
       <w:pgMar w:top="1440" w:right="900" w:bottom="1440" w:left="1418" w:header="624" w:footer="624" w:gutter="0"/>
       <w:cols w:space="720"/>
@@ -10633,7 +10984,7 @@
                                   <w:rFonts w:ascii="Times New Roman" w:hAnsi="Times New Roman" w:cs="Times New Roman"/>
                                   <w:noProof/>
                                 </w:rPr>
-                                <w:t>8</w:t>
+                                <w:t>14</w:t>
                               </w:r>
                               <w:r>
                                 <w:rPr>
@@ -10713,7 +11064,7 @@
                             <w:rFonts w:ascii="Times New Roman" w:hAnsi="Times New Roman" w:cs="Times New Roman"/>
                             <w:noProof/>
                           </w:rPr>
-                          <w:t>8</w:t>
+                          <w:t>14</w:t>
                         </w:r>
                         <w:r>
                           <w:rPr>
@@ -15746,18 +16097,18 @@
 </file>
 
 <file path=customXml/item1.xml><?xml version="1.0" encoding="utf-8"?>
-<p:properties xmlns:p="http://schemas.microsoft.com/office/2006/metadata/properties" xmlns:xsi="http://www.w3.org/2001/XMLSchema-instance" xmlns:pc="http://schemas.microsoft.com/office/infopath/2007/PartnerControls">
-  <documentManagement/>
-</p:properties>
-</file>
-
-<file path=customXml/item2.xml><?xml version="1.0" encoding="utf-8"?>
 <?mso-contentType ?>
 <FormTemplates xmlns="http://schemas.microsoft.com/sharepoint/v3/contenttype/forms">
   <Display>DocumentLibraryForm</Display>
   <Edit>DocumentLibraryForm</Edit>
   <New>DocumentLibraryForm</New>
 </FormTemplates>
+</file>
+
+<file path=customXml/item2.xml><?xml version="1.0" encoding="utf-8"?>
+<p:properties xmlns:p="http://schemas.microsoft.com/office/2006/metadata/properties" xmlns:xsi="http://www.w3.org/2001/XMLSchema-instance" xmlns:pc="http://schemas.microsoft.com/office/infopath/2007/PartnerControls">
+  <documentManagement/>
+</p:properties>
 </file>
 
 <file path=customXml/item3.xml><?xml version="1.0" encoding="utf-8"?>
@@ -15968,18 +16319,18 @@
 </file>
 
 <file path=customXml/itemProps1.xml><?xml version="1.0" encoding="utf-8"?>
-<ds:datastoreItem xmlns:ds="http://schemas.openxmlformats.org/officeDocument/2006/customXml" ds:itemID="{0FD8BA65-2819-4144-8B35-2E767EA5BCAA}">
+<ds:datastoreItem xmlns:ds="http://schemas.openxmlformats.org/officeDocument/2006/customXml" ds:itemID="{82717000-ECBE-4E52-9C55-3D128847E85D}">
   <ds:schemaRefs>
-    <ds:schemaRef ds:uri="http://schemas.microsoft.com/office/2006/metadata/properties"/>
-    <ds:schemaRef ds:uri="http://schemas.microsoft.com/office/infopath/2007/PartnerControls"/>
+    <ds:schemaRef ds:uri="http://schemas.microsoft.com/sharepoint/v3/contenttype/forms"/>
   </ds:schemaRefs>
 </ds:datastoreItem>
 </file>
 
 <file path=customXml/itemProps2.xml><?xml version="1.0" encoding="utf-8"?>
-<ds:datastoreItem xmlns:ds="http://schemas.openxmlformats.org/officeDocument/2006/customXml" ds:itemID="{82717000-ECBE-4E52-9C55-3D128847E85D}">
+<ds:datastoreItem xmlns:ds="http://schemas.openxmlformats.org/officeDocument/2006/customXml" ds:itemID="{0FD8BA65-2819-4144-8B35-2E767EA5BCAA}">
   <ds:schemaRefs>
-    <ds:schemaRef ds:uri="http://schemas.microsoft.com/sharepoint/v3/contenttype/forms"/>
+    <ds:schemaRef ds:uri="http://schemas.microsoft.com/office/2006/metadata/properties"/>
+    <ds:schemaRef ds:uri="http://schemas.microsoft.com/office/infopath/2007/PartnerControls"/>
   </ds:schemaRefs>
 </ds:datastoreItem>
 </file>
@@ -16004,7 +16355,7 @@
 </file>
 
 <file path=customXml/itemProps4.xml><?xml version="1.0" encoding="utf-8"?>
-<ds:datastoreItem xmlns:ds="http://schemas.openxmlformats.org/officeDocument/2006/customXml" ds:itemID="{58209349-7542-416E-8C13-6E1D8EC94EED}">
+<ds:datastoreItem xmlns:ds="http://schemas.openxmlformats.org/officeDocument/2006/customXml" ds:itemID="{192848E4-1D73-4628-A540-2833FB3BC3A1}">
   <ds:schemaRefs>
     <ds:schemaRef ds:uri="http://schemas.openxmlformats.org/officeDocument/2006/bibliography"/>
   </ds:schemaRefs>

</xml_diff>

<commit_message>
raport update - pme config
</commit_message>
<xml_diff>
--- a/stand/EXPERIMENTAL STAND RAPORT.docx
+++ b/stand/EXPERIMENTAL STAND RAPORT.docx
@@ -2409,8 +2409,6 @@
           <w:szCs w:val="28"/>
         </w:rPr>
       </w:pPr>
-      <w:bookmarkStart w:id="0" w:name="_GoBack"/>
-      <w:bookmarkEnd w:id="0"/>
     </w:p>
     <w:p>
       <w:pPr>
@@ -10610,184 +10608,660 @@
           <w:sz w:val="24"/>
           <w:szCs w:val="24"/>
         </w:rPr>
-        <w:t>Connection between a computer and the PACSystem is done by ETHERNET, in PME the same IP has to be set for the target and PAC ethernet interface as the computers ethernet interface. After connection and adition of present IO-devices the project is ready for upload/download of any programed  logic.</w:t>
-      </w:r>
-    </w:p>
-    <w:p>
-      <w:pPr>
-        <w:ind w:left="284"/>
-        <w:jc w:val="both"/>
-        <w:rPr>
-          <w:rFonts w:ascii="Times New Roman" w:hAnsi="Times New Roman" w:cs="Times New Roman"/>
-          <w:sz w:val="24"/>
-          <w:szCs w:val="24"/>
-        </w:rPr>
-      </w:pPr>
-    </w:p>
-    <w:p>
-      <w:pPr>
-        <w:ind w:left="284"/>
-        <w:jc w:val="both"/>
-        <w:rPr>
-          <w:rFonts w:ascii="Times New Roman" w:hAnsi="Times New Roman" w:cs="Times New Roman"/>
-          <w:sz w:val="24"/>
-          <w:szCs w:val="24"/>
-        </w:rPr>
-      </w:pPr>
-    </w:p>
-    <w:p>
-      <w:pPr>
-        <w:ind w:left="284"/>
-        <w:jc w:val="both"/>
-        <w:rPr>
-          <w:rFonts w:ascii="Times New Roman" w:hAnsi="Times New Roman" w:cs="Times New Roman"/>
-          <w:sz w:val="24"/>
-          <w:szCs w:val="24"/>
-        </w:rPr>
-      </w:pPr>
-    </w:p>
-    <w:p>
-      <w:pPr>
-        <w:ind w:left="284"/>
-        <w:jc w:val="both"/>
-        <w:rPr>
-          <w:rFonts w:ascii="Times New Roman" w:hAnsi="Times New Roman" w:cs="Times New Roman"/>
-          <w:sz w:val="24"/>
-          <w:szCs w:val="24"/>
-        </w:rPr>
-      </w:pPr>
-    </w:p>
-    <w:p>
-      <w:pPr>
-        <w:ind w:left="284"/>
-        <w:jc w:val="both"/>
-        <w:rPr>
-          <w:rFonts w:ascii="Times New Roman" w:hAnsi="Times New Roman" w:cs="Times New Roman"/>
-          <w:sz w:val="24"/>
-          <w:szCs w:val="24"/>
-        </w:rPr>
-      </w:pPr>
-    </w:p>
-    <w:p>
-      <w:pPr>
-        <w:ind w:left="284"/>
-        <w:jc w:val="both"/>
-        <w:rPr>
-          <w:rFonts w:ascii="Times New Roman" w:hAnsi="Times New Roman" w:cs="Times New Roman"/>
-          <w:sz w:val="24"/>
-          <w:szCs w:val="24"/>
-        </w:rPr>
-      </w:pPr>
-    </w:p>
-    <w:p>
-      <w:pPr>
-        <w:ind w:left="284"/>
-        <w:jc w:val="both"/>
-        <w:rPr>
-          <w:rFonts w:ascii="Times New Roman" w:hAnsi="Times New Roman" w:cs="Times New Roman"/>
-          <w:sz w:val="24"/>
-          <w:szCs w:val="24"/>
-        </w:rPr>
-      </w:pPr>
-    </w:p>
-    <w:p>
-      <w:pPr>
-        <w:ind w:left="284"/>
-        <w:jc w:val="both"/>
-        <w:rPr>
-          <w:rFonts w:ascii="Times New Roman" w:hAnsi="Times New Roman" w:cs="Times New Roman"/>
-          <w:sz w:val="24"/>
-          <w:szCs w:val="24"/>
-        </w:rPr>
-      </w:pPr>
-    </w:p>
-    <w:p>
-      <w:pPr>
-        <w:ind w:left="284"/>
-        <w:jc w:val="both"/>
-        <w:rPr>
-          <w:rFonts w:ascii="Times New Roman" w:hAnsi="Times New Roman" w:cs="Times New Roman"/>
-          <w:sz w:val="24"/>
-          <w:szCs w:val="24"/>
-        </w:rPr>
-      </w:pPr>
-    </w:p>
-    <w:p>
-      <w:pPr>
-        <w:ind w:left="284"/>
-        <w:jc w:val="both"/>
-        <w:rPr>
-          <w:rFonts w:ascii="Times New Roman" w:hAnsi="Times New Roman" w:cs="Times New Roman"/>
-          <w:sz w:val="24"/>
-          <w:szCs w:val="24"/>
-        </w:rPr>
-      </w:pPr>
-    </w:p>
-    <w:p>
-      <w:pPr>
-        <w:ind w:left="284"/>
-        <w:jc w:val="both"/>
-        <w:rPr>
-          <w:rFonts w:ascii="Times New Roman" w:hAnsi="Times New Roman" w:cs="Times New Roman"/>
-          <w:sz w:val="24"/>
-          <w:szCs w:val="24"/>
-        </w:rPr>
-      </w:pPr>
-    </w:p>
-    <w:p>
-      <w:pPr>
-        <w:ind w:left="284"/>
-        <w:jc w:val="both"/>
-        <w:rPr>
-          <w:rFonts w:ascii="Times New Roman" w:hAnsi="Times New Roman" w:cs="Times New Roman"/>
-          <w:sz w:val="24"/>
-          <w:szCs w:val="24"/>
-        </w:rPr>
-      </w:pPr>
-    </w:p>
-    <w:p>
-      <w:pPr>
-        <w:ind w:left="284"/>
-        <w:jc w:val="both"/>
-        <w:rPr>
-          <w:rFonts w:ascii="Times New Roman" w:hAnsi="Times New Roman" w:cs="Times New Roman"/>
-          <w:sz w:val="24"/>
-          <w:szCs w:val="24"/>
-        </w:rPr>
-      </w:pPr>
-    </w:p>
-    <w:p>
-      <w:pPr>
-        <w:ind w:left="284"/>
-        <w:jc w:val="both"/>
-        <w:rPr>
-          <w:rFonts w:ascii="Times New Roman" w:hAnsi="Times New Roman" w:cs="Times New Roman"/>
-          <w:sz w:val="24"/>
-          <w:szCs w:val="24"/>
-        </w:rPr>
-      </w:pPr>
-    </w:p>
-    <w:p>
-      <w:pPr>
-        <w:ind w:left="284"/>
-        <w:jc w:val="both"/>
-        <w:rPr>
-          <w:rFonts w:ascii="Times New Roman" w:hAnsi="Times New Roman" w:cs="Times New Roman"/>
-          <w:sz w:val="24"/>
-          <w:szCs w:val="24"/>
-        </w:rPr>
-      </w:pPr>
-    </w:p>
-    <w:p>
-      <w:pPr>
-        <w:ind w:left="284"/>
-        <w:jc w:val="both"/>
-        <w:rPr>
-          <w:rFonts w:ascii="Times New Roman" w:hAnsi="Times New Roman" w:cs="Times New Roman"/>
-          <w:sz w:val="24"/>
-          <w:szCs w:val="24"/>
-        </w:rPr>
-      </w:pPr>
+        <w:t>Connection between a computer and the PACSystem is done by ETHERNET. After connection and adition of present IO-devices the project is ready for upload/download of any programed  logic.</w:t>
+      </w:r>
+    </w:p>
+    <w:p>
+      <w:pPr>
+        <w:jc w:val="both"/>
+        <w:rPr>
+          <w:rFonts w:ascii="Times New Roman" w:hAnsi="Times New Roman" w:cs="Times New Roman"/>
+          <w:sz w:val="32"/>
+          <w:szCs w:val="32"/>
+        </w:rPr>
+      </w:pPr>
+      <w:r>
+        <w:rPr>
+          <w:rFonts w:ascii="Times New Roman" w:hAnsi="Times New Roman" w:cs="Times New Roman"/>
+          <w:sz w:val="32"/>
+          <w:szCs w:val="32"/>
+        </w:rPr>
+        <w:t>PME configuration:</w:t>
+      </w:r>
+    </w:p>
+    <w:p>
+      <w:pPr>
+        <w:numPr>
+          <w:ilvl w:val="0"/>
+          <w:numId w:val="35"/>
+        </w:numPr>
+        <w:shd w:val="clear" w:color="auto" w:fill="FFFFFF"/>
+        <w:spacing w:before="100" w:beforeAutospacing="1" w:after="100" w:afterAutospacing="1" w:line="240" w:lineRule="auto"/>
+        <w:ind w:left="945"/>
+        <w:rPr>
+          <w:rFonts w:ascii="Helvetica" w:eastAsia="Times New Roman" w:hAnsi="Helvetica" w:cs="Helvetica"/>
+          <w:color w:val="26282A"/>
+          <w:sz w:val="20"/>
+          <w:szCs w:val="20"/>
+          <w:lang w:val="en-US"/>
+        </w:rPr>
+      </w:pPr>
+      <w:r>
+        <w:rPr>
+          <w:rFonts w:ascii="Arial" w:eastAsia="Times New Roman" w:hAnsi="Arial" w:cs="Arial"/>
+          <w:color w:val="26282A"/>
+          <w:lang w:val="en-GB"/>
+        </w:rPr>
+        <w:t>Configure the PROFINET Controller</w:t>
+      </w:r>
+    </w:p>
+    <w:p>
+      <w:pPr>
+        <w:numPr>
+          <w:ilvl w:val="1"/>
+          <w:numId w:val="35"/>
+        </w:numPr>
+        <w:shd w:val="clear" w:color="auto" w:fill="FFFFFF"/>
+        <w:spacing w:before="100" w:beforeAutospacing="1" w:after="100" w:afterAutospacing="1" w:line="240" w:lineRule="auto"/>
+        <w:ind w:left="1665"/>
+        <w:rPr>
+          <w:rFonts w:ascii="Helvetica" w:eastAsia="Times New Roman" w:hAnsi="Helvetica" w:cs="Helvetica"/>
+          <w:color w:val="26282A"/>
+          <w:sz w:val="20"/>
+          <w:szCs w:val="20"/>
+          <w:lang w:val="en-US"/>
+        </w:rPr>
+      </w:pPr>
+      <w:r>
+        <w:rPr>
+          <w:rFonts w:ascii="Arial" w:eastAsia="Times New Roman" w:hAnsi="Arial" w:cs="Arial"/>
+          <w:color w:val="26282A"/>
+          <w:lang w:val="en-GB"/>
+        </w:rPr>
+        <w:t>Set IP Address in the Inspector, this is recommended to be on a different subnet to the main network interface (</w:t>
+      </w:r>
+      <w:proofErr w:type="spellStart"/>
+      <w:r>
+        <w:rPr>
+          <w:rFonts w:ascii="Arial" w:eastAsia="Times New Roman" w:hAnsi="Arial" w:cs="Arial"/>
+          <w:color w:val="26282A"/>
+          <w:lang w:val="en-GB"/>
+        </w:rPr>
+        <w:t>eg</w:t>
+      </w:r>
+      <w:proofErr w:type="spellEnd"/>
+      <w:r>
+        <w:rPr>
+          <w:rFonts w:ascii="Arial" w:eastAsia="Times New Roman" w:hAnsi="Arial" w:cs="Arial"/>
+          <w:color w:val="26282A"/>
+          <w:lang w:val="en-GB"/>
+        </w:rPr>
+        <w:t xml:space="preserve"> controller LAN1 192.168.0.100, PROFINET LAN 192.168.1.100)</w:t>
+      </w:r>
+    </w:p>
+    <w:p>
+      <w:pPr>
+        <w:numPr>
+          <w:ilvl w:val="1"/>
+          <w:numId w:val="35"/>
+        </w:numPr>
+        <w:shd w:val="clear" w:color="auto" w:fill="FFFFFF"/>
+        <w:spacing w:before="100" w:beforeAutospacing="1" w:after="100" w:afterAutospacing="1" w:line="240" w:lineRule="auto"/>
+        <w:ind w:left="1665"/>
+        <w:rPr>
+          <w:rFonts w:ascii="Helvetica" w:eastAsia="Times New Roman" w:hAnsi="Helvetica" w:cs="Helvetica"/>
+          <w:color w:val="26282A"/>
+          <w:sz w:val="20"/>
+          <w:szCs w:val="20"/>
+          <w:lang w:val="en-US"/>
+        </w:rPr>
+      </w:pPr>
+      <w:r>
+        <w:rPr>
+          <w:rFonts w:ascii="Arial" w:eastAsia="Times New Roman" w:hAnsi="Arial" w:cs="Arial"/>
+          <w:color w:val="26282A"/>
+          <w:lang w:val="en-GB"/>
+        </w:rPr>
+        <w:t>Set speed to 100Mbps (some devices don’t work at 1Gbps)</w:t>
+      </w:r>
+    </w:p>
+    <w:p>
+      <w:pPr>
+        <w:numPr>
+          <w:ilvl w:val="1"/>
+          <w:numId w:val="35"/>
+        </w:numPr>
+        <w:shd w:val="clear" w:color="auto" w:fill="FFFFFF"/>
+        <w:spacing w:before="100" w:beforeAutospacing="1" w:after="100" w:afterAutospacing="1" w:line="240" w:lineRule="auto"/>
+        <w:ind w:left="1665"/>
+        <w:rPr>
+          <w:rFonts w:ascii="Helvetica" w:eastAsia="Times New Roman" w:hAnsi="Helvetica" w:cs="Helvetica"/>
+          <w:color w:val="26282A"/>
+          <w:sz w:val="20"/>
+          <w:szCs w:val="20"/>
+          <w:lang w:val="en-US"/>
+        </w:rPr>
+      </w:pPr>
+      <w:r>
+        <w:rPr>
+          <w:rFonts w:ascii="Arial" w:eastAsia="Times New Roman" w:hAnsi="Arial" w:cs="Arial"/>
+          <w:color w:val="26282A"/>
+          <w:lang w:val="en-GB"/>
+        </w:rPr>
+        <w:t>Configure IP Auto-Assign range (</w:t>
+      </w:r>
+      <w:proofErr w:type="spellStart"/>
+      <w:r>
+        <w:rPr>
+          <w:rFonts w:ascii="Arial" w:eastAsia="Times New Roman" w:hAnsi="Arial" w:cs="Arial"/>
+          <w:color w:val="26282A"/>
+          <w:lang w:val="en-GB"/>
+        </w:rPr>
+        <w:t>eg</w:t>
+      </w:r>
+      <w:proofErr w:type="spellEnd"/>
+      <w:r>
+        <w:rPr>
+          <w:rFonts w:ascii="Arial" w:eastAsia="Times New Roman" w:hAnsi="Arial" w:cs="Arial"/>
+          <w:color w:val="26282A"/>
+          <w:lang w:val="en-GB"/>
+        </w:rPr>
+        <w:t xml:space="preserve"> 192.168.1.101 to 192.168.1.199)</w:t>
+      </w:r>
+    </w:p>
+    <w:p>
+      <w:pPr>
+        <w:numPr>
+          <w:ilvl w:val="0"/>
+          <w:numId w:val="35"/>
+        </w:numPr>
+        <w:shd w:val="clear" w:color="auto" w:fill="FFFFFF"/>
+        <w:spacing w:before="100" w:beforeAutospacing="1" w:after="100" w:afterAutospacing="1" w:line="240" w:lineRule="auto"/>
+        <w:ind w:left="945"/>
+        <w:rPr>
+          <w:rFonts w:ascii="Helvetica" w:eastAsia="Times New Roman" w:hAnsi="Helvetica" w:cs="Helvetica"/>
+          <w:color w:val="26282A"/>
+          <w:sz w:val="20"/>
+          <w:szCs w:val="20"/>
+          <w:lang w:val="en-US"/>
+        </w:rPr>
+      </w:pPr>
+      <w:r>
+        <w:rPr>
+          <w:rFonts w:ascii="Arial" w:eastAsia="Times New Roman" w:hAnsi="Arial" w:cs="Arial"/>
+          <w:color w:val="26282A"/>
+          <w:lang w:val="en-GB"/>
+        </w:rPr>
+        <w:t>Configure the PROFINET IO Device under the PROFINET Controller</w:t>
+      </w:r>
+    </w:p>
+    <w:p>
+      <w:pPr>
+        <w:numPr>
+          <w:ilvl w:val="1"/>
+          <w:numId w:val="36"/>
+        </w:numPr>
+        <w:shd w:val="clear" w:color="auto" w:fill="FFFFFF"/>
+        <w:spacing w:before="100" w:beforeAutospacing="1" w:after="100" w:afterAutospacing="1" w:line="240" w:lineRule="auto"/>
+        <w:ind w:left="1665"/>
+        <w:rPr>
+          <w:rFonts w:ascii="Helvetica" w:eastAsia="Times New Roman" w:hAnsi="Helvetica" w:cs="Helvetica"/>
+          <w:color w:val="26282A"/>
+          <w:sz w:val="20"/>
+          <w:szCs w:val="20"/>
+          <w:lang w:val="en-US"/>
+        </w:rPr>
+      </w:pPr>
+      <w:r>
+        <w:rPr>
+          <w:rFonts w:ascii="Arial" w:eastAsia="Times New Roman" w:hAnsi="Arial" w:cs="Arial"/>
+          <w:color w:val="26282A"/>
+          <w:lang w:val="en-GB"/>
+        </w:rPr>
+        <w:t>Right-click on the PROFINET Controller and select Add IO Device</w:t>
+      </w:r>
+    </w:p>
+    <w:p>
+      <w:pPr>
+        <w:numPr>
+          <w:ilvl w:val="1"/>
+          <w:numId w:val="36"/>
+        </w:numPr>
+        <w:shd w:val="clear" w:color="auto" w:fill="FFFFFF"/>
+        <w:spacing w:before="100" w:beforeAutospacing="1" w:after="100" w:afterAutospacing="1" w:line="240" w:lineRule="auto"/>
+        <w:ind w:left="1665"/>
+        <w:rPr>
+          <w:rFonts w:ascii="Helvetica" w:eastAsia="Times New Roman" w:hAnsi="Helvetica" w:cs="Helvetica"/>
+          <w:color w:val="26282A"/>
+          <w:sz w:val="20"/>
+          <w:szCs w:val="20"/>
+          <w:lang w:val="en-US"/>
+        </w:rPr>
+      </w:pPr>
+      <w:r>
+        <w:rPr>
+          <w:rFonts w:ascii="Arial" w:eastAsia="Times New Roman" w:hAnsi="Arial" w:cs="Arial"/>
+          <w:color w:val="26282A"/>
+          <w:lang w:val="en-GB"/>
+        </w:rPr>
+        <w:t>Choose the correct device form the list of devices or import your own GSDML file</w:t>
+      </w:r>
+    </w:p>
+    <w:p>
+      <w:pPr>
+        <w:numPr>
+          <w:ilvl w:val="1"/>
+          <w:numId w:val="36"/>
+        </w:numPr>
+        <w:shd w:val="clear" w:color="auto" w:fill="FFFFFF"/>
+        <w:spacing w:before="100" w:beforeAutospacing="1" w:after="100" w:afterAutospacing="1" w:line="240" w:lineRule="auto"/>
+        <w:ind w:left="1665"/>
+        <w:rPr>
+          <w:rFonts w:ascii="Helvetica" w:eastAsia="Times New Roman" w:hAnsi="Helvetica" w:cs="Helvetica"/>
+          <w:color w:val="26282A"/>
+          <w:sz w:val="20"/>
+          <w:szCs w:val="20"/>
+          <w:lang w:val="en-US"/>
+        </w:rPr>
+      </w:pPr>
+      <w:r>
+        <w:rPr>
+          <w:rFonts w:ascii="Arial" w:eastAsia="Times New Roman" w:hAnsi="Arial" w:cs="Arial"/>
+          <w:color w:val="26282A"/>
+          <w:lang w:val="en-GB"/>
+        </w:rPr>
+        <w:t>Assign a unique device number (1 to 255)</w:t>
+      </w:r>
+    </w:p>
+    <w:p>
+      <w:pPr>
+        <w:numPr>
+          <w:ilvl w:val="1"/>
+          <w:numId w:val="36"/>
+        </w:numPr>
+        <w:shd w:val="clear" w:color="auto" w:fill="FFFFFF"/>
+        <w:spacing w:before="100" w:beforeAutospacing="1" w:after="100" w:afterAutospacing="1" w:line="240" w:lineRule="auto"/>
+        <w:ind w:left="1665"/>
+        <w:rPr>
+          <w:rFonts w:ascii="Helvetica" w:eastAsia="Times New Roman" w:hAnsi="Helvetica" w:cs="Helvetica"/>
+          <w:color w:val="26282A"/>
+          <w:sz w:val="20"/>
+          <w:szCs w:val="20"/>
+          <w:lang w:val="en-US"/>
+        </w:rPr>
+      </w:pPr>
+      <w:r>
+        <w:rPr>
+          <w:rFonts w:ascii="Arial" w:eastAsia="Times New Roman" w:hAnsi="Arial" w:cs="Arial"/>
+          <w:color w:val="26282A"/>
+          <w:lang w:val="en-GB"/>
+        </w:rPr>
+        <w:t>Give the device a unique device name (all lower case) (or make a note of the default if just using one device)</w:t>
+      </w:r>
+    </w:p>
+    <w:p>
+      <w:pPr>
+        <w:numPr>
+          <w:ilvl w:val="1"/>
+          <w:numId w:val="36"/>
+        </w:numPr>
+        <w:shd w:val="clear" w:color="auto" w:fill="FFFFFF"/>
+        <w:spacing w:before="100" w:beforeAutospacing="1" w:after="100" w:afterAutospacing="1" w:line="240" w:lineRule="auto"/>
+        <w:ind w:left="1665"/>
+        <w:rPr>
+          <w:rFonts w:ascii="Helvetica" w:eastAsia="Times New Roman" w:hAnsi="Helvetica" w:cs="Helvetica"/>
+          <w:color w:val="26282A"/>
+          <w:sz w:val="20"/>
+          <w:szCs w:val="20"/>
+          <w:lang w:val="en-US"/>
+        </w:rPr>
+      </w:pPr>
+      <w:r>
+        <w:rPr>
+          <w:rFonts w:ascii="Arial" w:eastAsia="Times New Roman" w:hAnsi="Arial" w:cs="Arial"/>
+          <w:color w:val="26282A"/>
+          <w:lang w:val="en-GB"/>
+        </w:rPr>
+        <w:t>Note the IP address (auto-assigned from step 1.c above or assign your own IP address in the correct range)</w:t>
+      </w:r>
+    </w:p>
+    <w:p>
+      <w:pPr>
+        <w:numPr>
+          <w:ilvl w:val="1"/>
+          <w:numId w:val="36"/>
+        </w:numPr>
+        <w:shd w:val="clear" w:color="auto" w:fill="FFFFFF"/>
+        <w:spacing w:before="100" w:beforeAutospacing="1" w:after="100" w:afterAutospacing="1" w:line="240" w:lineRule="auto"/>
+        <w:ind w:left="1665"/>
+        <w:rPr>
+          <w:rFonts w:ascii="Helvetica" w:eastAsia="Times New Roman" w:hAnsi="Helvetica" w:cs="Helvetica"/>
+          <w:color w:val="26282A"/>
+          <w:sz w:val="20"/>
+          <w:szCs w:val="20"/>
+          <w:lang w:val="en-US"/>
+        </w:rPr>
+      </w:pPr>
+      <w:r>
+        <w:rPr>
+          <w:rFonts w:ascii="Arial" w:eastAsia="Times New Roman" w:hAnsi="Arial" w:cs="Arial"/>
+          <w:color w:val="26282A"/>
+          <w:lang w:val="en-GB"/>
+        </w:rPr>
+        <w:t>Right-click on the IO device and select Change Module List then add modules as required</w:t>
+      </w:r>
+    </w:p>
+    <w:p>
+      <w:pPr>
+        <w:numPr>
+          <w:ilvl w:val="1"/>
+          <w:numId w:val="36"/>
+        </w:numPr>
+        <w:shd w:val="clear" w:color="auto" w:fill="FFFFFF"/>
+        <w:spacing w:before="100" w:beforeAutospacing="1" w:after="100" w:afterAutospacing="1" w:line="240" w:lineRule="auto"/>
+        <w:ind w:left="1665"/>
+        <w:rPr>
+          <w:rFonts w:ascii="Helvetica" w:eastAsia="Times New Roman" w:hAnsi="Helvetica" w:cs="Helvetica"/>
+          <w:color w:val="26282A"/>
+          <w:sz w:val="20"/>
+          <w:szCs w:val="20"/>
+          <w:lang w:val="en-US"/>
+        </w:rPr>
+      </w:pPr>
+      <w:r>
+        <w:rPr>
+          <w:rFonts w:ascii="Arial" w:eastAsia="Times New Roman" w:hAnsi="Arial" w:cs="Arial"/>
+          <w:color w:val="26282A"/>
+          <w:lang w:val="en-GB"/>
+        </w:rPr>
+        <w:t>Double-click on the device and each of its modules and configure as required</w:t>
+      </w:r>
+    </w:p>
+    <w:p>
+      <w:pPr>
+        <w:numPr>
+          <w:ilvl w:val="0"/>
+          <w:numId w:val="36"/>
+        </w:numPr>
+        <w:shd w:val="clear" w:color="auto" w:fill="FFFFFF"/>
+        <w:spacing w:before="100" w:beforeAutospacing="1" w:after="100" w:afterAutospacing="1" w:line="240" w:lineRule="auto"/>
+        <w:ind w:left="945"/>
+        <w:rPr>
+          <w:rFonts w:ascii="Helvetica" w:eastAsia="Times New Roman" w:hAnsi="Helvetica" w:cs="Helvetica"/>
+          <w:color w:val="26282A"/>
+          <w:sz w:val="20"/>
+          <w:szCs w:val="20"/>
+          <w:lang w:val="en-US"/>
+        </w:rPr>
+      </w:pPr>
+      <w:r>
+        <w:rPr>
+          <w:rFonts w:ascii="Arial" w:eastAsia="Times New Roman" w:hAnsi="Arial" w:cs="Arial"/>
+          <w:color w:val="26282A"/>
+          <w:lang w:val="en-GB"/>
+        </w:rPr>
+        <w:t>Download the configuration to the controller</w:t>
+      </w:r>
+    </w:p>
+    <w:p>
+      <w:pPr>
+        <w:numPr>
+          <w:ilvl w:val="0"/>
+          <w:numId w:val="36"/>
+        </w:numPr>
+        <w:shd w:val="clear" w:color="auto" w:fill="FFFFFF"/>
+        <w:spacing w:before="100" w:beforeAutospacing="1" w:after="100" w:afterAutospacing="1" w:line="240" w:lineRule="auto"/>
+        <w:ind w:left="945"/>
+        <w:rPr>
+          <w:rFonts w:ascii="Helvetica" w:eastAsia="Times New Roman" w:hAnsi="Helvetica" w:cs="Helvetica"/>
+          <w:color w:val="26282A"/>
+          <w:sz w:val="20"/>
+          <w:szCs w:val="20"/>
+          <w:lang w:val="en-US"/>
+        </w:rPr>
+      </w:pPr>
+      <w:r>
+        <w:rPr>
+          <w:rFonts w:ascii="Arial" w:eastAsia="Times New Roman" w:hAnsi="Arial" w:cs="Arial"/>
+          <w:color w:val="26282A"/>
+          <w:lang w:val="en-GB"/>
+        </w:rPr>
+        <w:t xml:space="preserve">Configure the PROFINET IO device itself using PAC Machine Edition (some IO devices like </w:t>
+      </w:r>
+      <w:proofErr w:type="spellStart"/>
+      <w:r>
+        <w:rPr>
+          <w:rFonts w:ascii="Arial" w:eastAsia="Times New Roman" w:hAnsi="Arial" w:cs="Arial"/>
+          <w:color w:val="26282A"/>
+          <w:lang w:val="en-GB"/>
+        </w:rPr>
+        <w:t>RSTi</w:t>
+      </w:r>
+      <w:proofErr w:type="spellEnd"/>
+      <w:r>
+        <w:rPr>
+          <w:rFonts w:ascii="Arial" w:eastAsia="Times New Roman" w:hAnsi="Arial" w:cs="Arial"/>
+          <w:color w:val="26282A"/>
+          <w:lang w:val="en-GB"/>
+        </w:rPr>
+        <w:t>-EP can also use their built-in web page to do this but PROFINET allows for the controller to send the configuration to the IO device when it powers up)</w:t>
+      </w:r>
+    </w:p>
+    <w:p>
+      <w:pPr>
+        <w:numPr>
+          <w:ilvl w:val="1"/>
+          <w:numId w:val="37"/>
+        </w:numPr>
+        <w:shd w:val="clear" w:color="auto" w:fill="FFFFFF"/>
+        <w:spacing w:before="100" w:beforeAutospacing="1" w:after="100" w:afterAutospacing="1" w:line="240" w:lineRule="auto"/>
+        <w:ind w:left="1665"/>
+        <w:rPr>
+          <w:rFonts w:ascii="Helvetica" w:eastAsia="Times New Roman" w:hAnsi="Helvetica" w:cs="Helvetica"/>
+          <w:color w:val="26282A"/>
+          <w:sz w:val="20"/>
+          <w:szCs w:val="20"/>
+          <w:lang w:val="en-US"/>
+        </w:rPr>
+      </w:pPr>
+      <w:r>
+        <w:rPr>
+          <w:rFonts w:ascii="Arial" w:eastAsia="Times New Roman" w:hAnsi="Arial" w:cs="Arial"/>
+          <w:color w:val="26282A"/>
+          <w:lang w:val="en-GB"/>
+        </w:rPr>
+        <w:t>Connect the programming computer to the PROFINET Network (</w:t>
+      </w:r>
+      <w:proofErr w:type="spellStart"/>
+      <w:r>
+        <w:rPr>
+          <w:rFonts w:ascii="Arial" w:eastAsia="Times New Roman" w:hAnsi="Arial" w:cs="Arial"/>
+          <w:color w:val="26282A"/>
+          <w:lang w:val="en-GB"/>
+        </w:rPr>
+        <w:t>ie</w:t>
+      </w:r>
+      <w:proofErr w:type="spellEnd"/>
+      <w:r>
+        <w:rPr>
+          <w:rFonts w:ascii="Arial" w:eastAsia="Times New Roman" w:hAnsi="Arial" w:cs="Arial"/>
+          <w:color w:val="26282A"/>
+          <w:lang w:val="en-GB"/>
+        </w:rPr>
+        <w:t xml:space="preserve"> change Ethernet connections)</w:t>
+      </w:r>
+    </w:p>
+    <w:p>
+      <w:pPr>
+        <w:numPr>
+          <w:ilvl w:val="1"/>
+          <w:numId w:val="37"/>
+        </w:numPr>
+        <w:shd w:val="clear" w:color="auto" w:fill="FFFFFF"/>
+        <w:spacing w:before="100" w:beforeAutospacing="1" w:after="100" w:afterAutospacing="1" w:line="240" w:lineRule="auto"/>
+        <w:ind w:left="1665"/>
+        <w:rPr>
+          <w:rFonts w:ascii="Helvetica" w:eastAsia="Times New Roman" w:hAnsi="Helvetica" w:cs="Helvetica"/>
+          <w:color w:val="26282A"/>
+          <w:sz w:val="20"/>
+          <w:szCs w:val="20"/>
+          <w:lang w:val="en-US"/>
+        </w:rPr>
+      </w:pPr>
+      <w:r>
+        <w:rPr>
+          <w:rFonts w:ascii="Arial" w:eastAsia="Times New Roman" w:hAnsi="Arial" w:cs="Arial"/>
+          <w:color w:val="26282A"/>
+          <w:lang w:val="en-GB"/>
+        </w:rPr>
+        <w:t>Change the programming computer’s IP address and subnet mask to match the PROFINET network</w:t>
+      </w:r>
+    </w:p>
+    <w:p>
+      <w:pPr>
+        <w:numPr>
+          <w:ilvl w:val="1"/>
+          <w:numId w:val="37"/>
+        </w:numPr>
+        <w:shd w:val="clear" w:color="auto" w:fill="FFFFFF"/>
+        <w:spacing w:before="100" w:beforeAutospacing="1" w:after="100" w:afterAutospacing="1" w:line="240" w:lineRule="auto"/>
+        <w:ind w:left="1665"/>
+        <w:rPr>
+          <w:rFonts w:ascii="Helvetica" w:eastAsia="Times New Roman" w:hAnsi="Helvetica" w:cs="Helvetica"/>
+          <w:color w:val="26282A"/>
+          <w:sz w:val="20"/>
+          <w:szCs w:val="20"/>
+          <w:lang w:val="en-US"/>
+        </w:rPr>
+      </w:pPr>
+      <w:r>
+        <w:rPr>
+          <w:rFonts w:ascii="Arial" w:eastAsia="Times New Roman" w:hAnsi="Arial" w:cs="Arial"/>
+          <w:color w:val="26282A"/>
+          <w:lang w:val="en-GB"/>
+        </w:rPr>
+        <w:t>Start PAC Machine Edition in Administrator mode (right-click, run as administrator)</w:t>
+      </w:r>
+    </w:p>
+    <w:p>
+      <w:pPr>
+        <w:numPr>
+          <w:ilvl w:val="1"/>
+          <w:numId w:val="37"/>
+        </w:numPr>
+        <w:shd w:val="clear" w:color="auto" w:fill="FFFFFF"/>
+        <w:spacing w:before="100" w:beforeAutospacing="1" w:after="100" w:afterAutospacing="1" w:line="240" w:lineRule="auto"/>
+        <w:ind w:left="1665"/>
+        <w:rPr>
+          <w:rFonts w:ascii="Helvetica" w:eastAsia="Times New Roman" w:hAnsi="Helvetica" w:cs="Helvetica"/>
+          <w:color w:val="26282A"/>
+          <w:sz w:val="20"/>
+          <w:szCs w:val="20"/>
+          <w:lang w:val="en-US"/>
+        </w:rPr>
+      </w:pPr>
+      <w:r>
+        <w:rPr>
+          <w:rFonts w:ascii="Arial" w:eastAsia="Times New Roman" w:hAnsi="Arial" w:cs="Arial"/>
+          <w:color w:val="26282A"/>
+          <w:lang w:val="en-GB"/>
+        </w:rPr>
+        <w:t>Open the project, then right-click on the PROFINET controller in the target and select “Launch Discovery Tool” to open the PROFINET DCP tool</w:t>
+      </w:r>
+    </w:p>
+    <w:p>
+      <w:pPr>
+        <w:numPr>
+          <w:ilvl w:val="1"/>
+          <w:numId w:val="37"/>
+        </w:numPr>
+        <w:shd w:val="clear" w:color="auto" w:fill="FFFFFF"/>
+        <w:spacing w:before="100" w:beforeAutospacing="1" w:after="100" w:afterAutospacing="1" w:line="240" w:lineRule="auto"/>
+        <w:ind w:left="1665"/>
+        <w:rPr>
+          <w:rFonts w:ascii="Helvetica" w:eastAsia="Times New Roman" w:hAnsi="Helvetica" w:cs="Helvetica"/>
+          <w:color w:val="26282A"/>
+          <w:sz w:val="20"/>
+          <w:szCs w:val="20"/>
+          <w:lang w:val="en-US"/>
+        </w:rPr>
+      </w:pPr>
+      <w:r>
+        <w:rPr>
+          <w:rFonts w:ascii="Arial" w:eastAsia="Times New Roman" w:hAnsi="Arial" w:cs="Arial"/>
+          <w:color w:val="26282A"/>
+          <w:lang w:val="en-GB"/>
+        </w:rPr>
+        <w:t>Choose the correct network in the Connection pull-down (laptops often have more than one network connection) then Refresh Device List</w:t>
+      </w:r>
+    </w:p>
+    <w:p>
+      <w:pPr>
+        <w:numPr>
+          <w:ilvl w:val="1"/>
+          <w:numId w:val="37"/>
+        </w:numPr>
+        <w:shd w:val="clear" w:color="auto" w:fill="FFFFFF"/>
+        <w:spacing w:before="100" w:beforeAutospacing="1" w:after="100" w:afterAutospacing="1" w:line="240" w:lineRule="auto"/>
+        <w:ind w:left="1665"/>
+        <w:rPr>
+          <w:rFonts w:ascii="Helvetica" w:eastAsia="Times New Roman" w:hAnsi="Helvetica" w:cs="Helvetica"/>
+          <w:color w:val="26282A"/>
+          <w:sz w:val="20"/>
+          <w:szCs w:val="20"/>
+          <w:lang w:val="en-US"/>
+        </w:rPr>
+      </w:pPr>
+      <w:r>
+        <w:rPr>
+          <w:rFonts w:ascii="Arial" w:eastAsia="Times New Roman" w:hAnsi="Arial" w:cs="Arial"/>
+          <w:color w:val="26282A"/>
+          <w:lang w:val="en-GB"/>
+        </w:rPr>
+        <w:t>Double-click on a device to display its properties, then enter the correct device name and IP address configuration (click the identify device button to make its LEDs flash so you know you are configuring the correct device)</w:t>
+      </w:r>
+    </w:p>
+    <w:p>
+      <w:pPr>
+        <w:numPr>
+          <w:ilvl w:val="0"/>
+          <w:numId w:val="37"/>
+        </w:numPr>
+        <w:shd w:val="clear" w:color="auto" w:fill="FFFFFF"/>
+        <w:spacing w:before="100" w:beforeAutospacing="1" w:after="100" w:afterAutospacing="1" w:line="240" w:lineRule="auto"/>
+        <w:ind w:left="945"/>
+        <w:rPr>
+          <w:rFonts w:ascii="Helvetica" w:eastAsia="Times New Roman" w:hAnsi="Helvetica" w:cs="Helvetica"/>
+          <w:color w:val="26282A"/>
+          <w:sz w:val="20"/>
+          <w:szCs w:val="20"/>
+          <w:lang w:val="en-US"/>
+        </w:rPr>
+      </w:pPr>
+      <w:r>
+        <w:rPr>
+          <w:rFonts w:ascii="Arial" w:eastAsia="Times New Roman" w:hAnsi="Arial" w:cs="Arial"/>
+          <w:color w:val="26282A"/>
+          <w:lang w:val="en-GB"/>
+        </w:rPr>
+        <w:t>Once the application is downloaded and the PROFINET device is configured then you should be able to monitor inputs and control outputs (you will need to connect the programmer to the controller and change the IP address back to the correct IP address)</w:t>
+      </w:r>
+    </w:p>
+    <w:p>
+      <w:pPr>
+        <w:shd w:val="clear" w:color="auto" w:fill="FFFFFF"/>
+        <w:spacing w:before="100" w:beforeAutospacing="1" w:after="100" w:afterAutospacing="1" w:line="240" w:lineRule="auto"/>
+        <w:ind w:left="585"/>
+        <w:rPr>
+          <w:rFonts w:ascii="Helvetica" w:eastAsia="Times New Roman" w:hAnsi="Helvetica" w:cs="Helvetica"/>
+          <w:color w:val="26282A"/>
+          <w:sz w:val="20"/>
+          <w:szCs w:val="20"/>
+          <w:lang w:val="en-US"/>
+        </w:rPr>
+      </w:pPr>
+      <w:bookmarkStart w:id="0" w:name="_GoBack"/>
+      <w:bookmarkEnd w:id="0"/>
     </w:p>
     <w:p>
       <w:pPr>
@@ -10810,7 +11284,6 @@
           <w:noProof/>
           <w:lang w:val="en-US"/>
         </w:rPr>
-        <w:lastRenderedPageBreak/>
         <w:drawing>
           <wp:anchor distT="0" distB="0" distL="114300" distR="114300" simplePos="0" relativeHeight="251688960" behindDoc="0" locked="0" layoutInCell="1" allowOverlap="1" wp14:anchorId="38E7AB32" wp14:editId="617BCF00">
             <wp:simplePos x="0" y="0"/>
@@ -11127,7 +11600,7 @@
                                   <w:rFonts w:ascii="Times New Roman" w:hAnsi="Times New Roman" w:cs="Times New Roman"/>
                                   <w:noProof/>
                                 </w:rPr>
-                                <w:t>15</w:t>
+                                <w:t>14</w:t>
                               </w:r>
                               <w:r>
                                 <w:rPr>
@@ -11207,7 +11680,7 @@
                             <w:rFonts w:ascii="Times New Roman" w:hAnsi="Times New Roman" w:cs="Times New Roman"/>
                             <w:noProof/>
                           </w:rPr>
-                          <w:t>15</w:t>
+                          <w:t>14</w:t>
                         </w:r>
                         <w:r>
                           <w:rPr>
@@ -12419,6 +12892,119 @@
     </w:lvl>
   </w:abstractNum>
   <w:abstractNum w:abstractNumId="8" w15:restartNumberingAfterBreak="0">
+    <w:nsid w:val="261A6548"/>
+    <w:multiLevelType w:val="multilevel"/>
+    <w:tmpl w:val="7EF4E4FC"/>
+    <w:lvl w:ilvl="0">
+      <w:start w:val="1"/>
+      <w:numFmt w:val="decimal"/>
+      <w:lvlText w:val="%1."/>
+      <w:lvlJc w:val="left"/>
+      <w:pPr>
+        <w:tabs>
+          <w:tab w:val="num" w:pos="720"/>
+        </w:tabs>
+        <w:ind w:left="720" w:hanging="360"/>
+      </w:pPr>
+    </w:lvl>
+    <w:lvl w:ilvl="1">
+      <w:start w:val="1"/>
+      <w:numFmt w:val="decimal"/>
+      <w:lvlText w:val="%2."/>
+      <w:lvlJc w:val="left"/>
+      <w:pPr>
+        <w:tabs>
+          <w:tab w:val="num" w:pos="1440"/>
+        </w:tabs>
+        <w:ind w:left="1440" w:hanging="360"/>
+      </w:pPr>
+    </w:lvl>
+    <w:lvl w:ilvl="2" w:tentative="1">
+      <w:start w:val="1"/>
+      <w:numFmt w:val="decimal"/>
+      <w:lvlText w:val="%3."/>
+      <w:lvlJc w:val="left"/>
+      <w:pPr>
+        <w:tabs>
+          <w:tab w:val="num" w:pos="2160"/>
+        </w:tabs>
+        <w:ind w:left="2160" w:hanging="360"/>
+      </w:pPr>
+    </w:lvl>
+    <w:lvl w:ilvl="3" w:tentative="1">
+      <w:start w:val="1"/>
+      <w:numFmt w:val="decimal"/>
+      <w:lvlText w:val="%4."/>
+      <w:lvlJc w:val="left"/>
+      <w:pPr>
+        <w:tabs>
+          <w:tab w:val="num" w:pos="2880"/>
+        </w:tabs>
+        <w:ind w:left="2880" w:hanging="360"/>
+      </w:pPr>
+    </w:lvl>
+    <w:lvl w:ilvl="4" w:tentative="1">
+      <w:start w:val="1"/>
+      <w:numFmt w:val="decimal"/>
+      <w:lvlText w:val="%5."/>
+      <w:lvlJc w:val="left"/>
+      <w:pPr>
+        <w:tabs>
+          <w:tab w:val="num" w:pos="3600"/>
+        </w:tabs>
+        <w:ind w:left="3600" w:hanging="360"/>
+      </w:pPr>
+    </w:lvl>
+    <w:lvl w:ilvl="5" w:tentative="1">
+      <w:start w:val="1"/>
+      <w:numFmt w:val="decimal"/>
+      <w:lvlText w:val="%6."/>
+      <w:lvlJc w:val="left"/>
+      <w:pPr>
+        <w:tabs>
+          <w:tab w:val="num" w:pos="4320"/>
+        </w:tabs>
+        <w:ind w:left="4320" w:hanging="360"/>
+      </w:pPr>
+    </w:lvl>
+    <w:lvl w:ilvl="6" w:tentative="1">
+      <w:start w:val="1"/>
+      <w:numFmt w:val="decimal"/>
+      <w:lvlText w:val="%7."/>
+      <w:lvlJc w:val="left"/>
+      <w:pPr>
+        <w:tabs>
+          <w:tab w:val="num" w:pos="5040"/>
+        </w:tabs>
+        <w:ind w:left="5040" w:hanging="360"/>
+      </w:pPr>
+    </w:lvl>
+    <w:lvl w:ilvl="7" w:tentative="1">
+      <w:start w:val="1"/>
+      <w:numFmt w:val="decimal"/>
+      <w:lvlText w:val="%8."/>
+      <w:lvlJc w:val="left"/>
+      <w:pPr>
+        <w:tabs>
+          <w:tab w:val="num" w:pos="5760"/>
+        </w:tabs>
+        <w:ind w:left="5760" w:hanging="360"/>
+      </w:pPr>
+    </w:lvl>
+    <w:lvl w:ilvl="8" w:tentative="1">
+      <w:start w:val="1"/>
+      <w:numFmt w:val="decimal"/>
+      <w:lvlText w:val="%9."/>
+      <w:lvlJc w:val="left"/>
+      <w:pPr>
+        <w:tabs>
+          <w:tab w:val="num" w:pos="6480"/>
+        </w:tabs>
+        <w:ind w:left="6480" w:hanging="360"/>
+      </w:pPr>
+    </w:lvl>
+  </w:abstractNum>
+  <w:abstractNum w:abstractNumId="9" w15:restartNumberingAfterBreak="0">
     <w:nsid w:val="26F4262F"/>
     <w:multiLevelType w:val="hybridMultilevel"/>
     <w:tmpl w:val="02FCE768"/>
@@ -12531,7 +13117,233 @@
       </w:rPr>
     </w:lvl>
   </w:abstractNum>
-  <w:abstractNum w:abstractNumId="9" w15:restartNumberingAfterBreak="0">
+  <w:abstractNum w:abstractNumId="10" w15:restartNumberingAfterBreak="0">
+    <w:nsid w:val="29763D36"/>
+    <w:multiLevelType w:val="multilevel"/>
+    <w:tmpl w:val="149E5556"/>
+    <w:lvl w:ilvl="0">
+      <w:start w:val="2"/>
+      <w:numFmt w:val="decimal"/>
+      <w:lvlText w:val="%1."/>
+      <w:lvlJc w:val="left"/>
+      <w:pPr>
+        <w:tabs>
+          <w:tab w:val="num" w:pos="720"/>
+        </w:tabs>
+        <w:ind w:left="720" w:hanging="360"/>
+      </w:pPr>
+    </w:lvl>
+    <w:lvl w:ilvl="1">
+      <w:start w:val="1"/>
+      <w:numFmt w:val="decimal"/>
+      <w:lvlText w:val="%2."/>
+      <w:lvlJc w:val="left"/>
+      <w:pPr>
+        <w:tabs>
+          <w:tab w:val="num" w:pos="1440"/>
+        </w:tabs>
+        <w:ind w:left="1440" w:hanging="360"/>
+      </w:pPr>
+    </w:lvl>
+    <w:lvl w:ilvl="2" w:tentative="1">
+      <w:start w:val="1"/>
+      <w:numFmt w:val="decimal"/>
+      <w:lvlText w:val="%3."/>
+      <w:lvlJc w:val="left"/>
+      <w:pPr>
+        <w:tabs>
+          <w:tab w:val="num" w:pos="2160"/>
+        </w:tabs>
+        <w:ind w:left="2160" w:hanging="360"/>
+      </w:pPr>
+    </w:lvl>
+    <w:lvl w:ilvl="3" w:tentative="1">
+      <w:start w:val="1"/>
+      <w:numFmt w:val="decimal"/>
+      <w:lvlText w:val="%4."/>
+      <w:lvlJc w:val="left"/>
+      <w:pPr>
+        <w:tabs>
+          <w:tab w:val="num" w:pos="2880"/>
+        </w:tabs>
+        <w:ind w:left="2880" w:hanging="360"/>
+      </w:pPr>
+    </w:lvl>
+    <w:lvl w:ilvl="4" w:tentative="1">
+      <w:start w:val="1"/>
+      <w:numFmt w:val="decimal"/>
+      <w:lvlText w:val="%5."/>
+      <w:lvlJc w:val="left"/>
+      <w:pPr>
+        <w:tabs>
+          <w:tab w:val="num" w:pos="3600"/>
+        </w:tabs>
+        <w:ind w:left="3600" w:hanging="360"/>
+      </w:pPr>
+    </w:lvl>
+    <w:lvl w:ilvl="5" w:tentative="1">
+      <w:start w:val="1"/>
+      <w:numFmt w:val="decimal"/>
+      <w:lvlText w:val="%6."/>
+      <w:lvlJc w:val="left"/>
+      <w:pPr>
+        <w:tabs>
+          <w:tab w:val="num" w:pos="4320"/>
+        </w:tabs>
+        <w:ind w:left="4320" w:hanging="360"/>
+      </w:pPr>
+    </w:lvl>
+    <w:lvl w:ilvl="6" w:tentative="1">
+      <w:start w:val="1"/>
+      <w:numFmt w:val="decimal"/>
+      <w:lvlText w:val="%7."/>
+      <w:lvlJc w:val="left"/>
+      <w:pPr>
+        <w:tabs>
+          <w:tab w:val="num" w:pos="5040"/>
+        </w:tabs>
+        <w:ind w:left="5040" w:hanging="360"/>
+      </w:pPr>
+    </w:lvl>
+    <w:lvl w:ilvl="7" w:tentative="1">
+      <w:start w:val="1"/>
+      <w:numFmt w:val="decimal"/>
+      <w:lvlText w:val="%8."/>
+      <w:lvlJc w:val="left"/>
+      <w:pPr>
+        <w:tabs>
+          <w:tab w:val="num" w:pos="5760"/>
+        </w:tabs>
+        <w:ind w:left="5760" w:hanging="360"/>
+      </w:pPr>
+    </w:lvl>
+    <w:lvl w:ilvl="8" w:tentative="1">
+      <w:start w:val="1"/>
+      <w:numFmt w:val="decimal"/>
+      <w:lvlText w:val="%9."/>
+      <w:lvlJc w:val="left"/>
+      <w:pPr>
+        <w:tabs>
+          <w:tab w:val="num" w:pos="6480"/>
+        </w:tabs>
+        <w:ind w:left="6480" w:hanging="360"/>
+      </w:pPr>
+    </w:lvl>
+  </w:abstractNum>
+  <w:abstractNum w:abstractNumId="11" w15:restartNumberingAfterBreak="0">
+    <w:nsid w:val="2FE778B0"/>
+    <w:multiLevelType w:val="multilevel"/>
+    <w:tmpl w:val="70C0E456"/>
+    <w:lvl w:ilvl="0">
+      <w:start w:val="4"/>
+      <w:numFmt w:val="decimal"/>
+      <w:lvlText w:val="%1."/>
+      <w:lvlJc w:val="left"/>
+      <w:pPr>
+        <w:tabs>
+          <w:tab w:val="num" w:pos="720"/>
+        </w:tabs>
+        <w:ind w:left="720" w:hanging="360"/>
+      </w:pPr>
+    </w:lvl>
+    <w:lvl w:ilvl="1">
+      <w:start w:val="1"/>
+      <w:numFmt w:val="decimal"/>
+      <w:lvlText w:val="%2."/>
+      <w:lvlJc w:val="left"/>
+      <w:pPr>
+        <w:tabs>
+          <w:tab w:val="num" w:pos="1440"/>
+        </w:tabs>
+        <w:ind w:left="1440" w:hanging="360"/>
+      </w:pPr>
+    </w:lvl>
+    <w:lvl w:ilvl="2" w:tentative="1">
+      <w:start w:val="1"/>
+      <w:numFmt w:val="decimal"/>
+      <w:lvlText w:val="%3."/>
+      <w:lvlJc w:val="left"/>
+      <w:pPr>
+        <w:tabs>
+          <w:tab w:val="num" w:pos="2160"/>
+        </w:tabs>
+        <w:ind w:left="2160" w:hanging="360"/>
+      </w:pPr>
+    </w:lvl>
+    <w:lvl w:ilvl="3" w:tentative="1">
+      <w:start w:val="1"/>
+      <w:numFmt w:val="decimal"/>
+      <w:lvlText w:val="%4."/>
+      <w:lvlJc w:val="left"/>
+      <w:pPr>
+        <w:tabs>
+          <w:tab w:val="num" w:pos="2880"/>
+        </w:tabs>
+        <w:ind w:left="2880" w:hanging="360"/>
+      </w:pPr>
+    </w:lvl>
+    <w:lvl w:ilvl="4" w:tentative="1">
+      <w:start w:val="1"/>
+      <w:numFmt w:val="decimal"/>
+      <w:lvlText w:val="%5."/>
+      <w:lvlJc w:val="left"/>
+      <w:pPr>
+        <w:tabs>
+          <w:tab w:val="num" w:pos="3600"/>
+        </w:tabs>
+        <w:ind w:left="3600" w:hanging="360"/>
+      </w:pPr>
+    </w:lvl>
+    <w:lvl w:ilvl="5" w:tentative="1">
+      <w:start w:val="1"/>
+      <w:numFmt w:val="decimal"/>
+      <w:lvlText w:val="%6."/>
+      <w:lvlJc w:val="left"/>
+      <w:pPr>
+        <w:tabs>
+          <w:tab w:val="num" w:pos="4320"/>
+        </w:tabs>
+        <w:ind w:left="4320" w:hanging="360"/>
+      </w:pPr>
+    </w:lvl>
+    <w:lvl w:ilvl="6" w:tentative="1">
+      <w:start w:val="1"/>
+      <w:numFmt w:val="decimal"/>
+      <w:lvlText w:val="%7."/>
+      <w:lvlJc w:val="left"/>
+      <w:pPr>
+        <w:tabs>
+          <w:tab w:val="num" w:pos="5040"/>
+        </w:tabs>
+        <w:ind w:left="5040" w:hanging="360"/>
+      </w:pPr>
+    </w:lvl>
+    <w:lvl w:ilvl="7" w:tentative="1">
+      <w:start w:val="1"/>
+      <w:numFmt w:val="decimal"/>
+      <w:lvlText w:val="%8."/>
+      <w:lvlJc w:val="left"/>
+      <w:pPr>
+        <w:tabs>
+          <w:tab w:val="num" w:pos="5760"/>
+        </w:tabs>
+        <w:ind w:left="5760" w:hanging="360"/>
+      </w:pPr>
+    </w:lvl>
+    <w:lvl w:ilvl="8" w:tentative="1">
+      <w:start w:val="1"/>
+      <w:numFmt w:val="decimal"/>
+      <w:lvlText w:val="%9."/>
+      <w:lvlJc w:val="left"/>
+      <w:pPr>
+        <w:tabs>
+          <w:tab w:val="num" w:pos="6480"/>
+        </w:tabs>
+        <w:ind w:left="6480" w:hanging="360"/>
+      </w:pPr>
+    </w:lvl>
+  </w:abstractNum>
+  <w:abstractNum w:abstractNumId="12" w15:restartNumberingAfterBreak="0">
     <w:nsid w:val="343A5DFD"/>
     <w:multiLevelType w:val="hybridMultilevel"/>
     <w:tmpl w:val="6E286408"/>
@@ -12644,7 +13456,7 @@
       </w:rPr>
     </w:lvl>
   </w:abstractNum>
-  <w:abstractNum w:abstractNumId="10" w15:restartNumberingAfterBreak="0">
+  <w:abstractNum w:abstractNumId="13" w15:restartNumberingAfterBreak="0">
     <w:nsid w:val="380A17F0"/>
     <w:multiLevelType w:val="hybridMultilevel"/>
     <w:tmpl w:val="EA2A0534"/>
@@ -12757,7 +13569,7 @@
       </w:rPr>
     </w:lvl>
   </w:abstractNum>
-  <w:abstractNum w:abstractNumId="11" w15:restartNumberingAfterBreak="0">
+  <w:abstractNum w:abstractNumId="14" w15:restartNumberingAfterBreak="0">
     <w:nsid w:val="382A663F"/>
     <w:multiLevelType w:val="hybridMultilevel"/>
     <w:tmpl w:val="E2649D1A"/>
@@ -12872,7 +13684,7 @@
       </w:rPr>
     </w:lvl>
   </w:abstractNum>
-  <w:abstractNum w:abstractNumId="12" w15:restartNumberingAfterBreak="0">
+  <w:abstractNum w:abstractNumId="15" w15:restartNumberingAfterBreak="0">
     <w:nsid w:val="38BC42DA"/>
     <w:multiLevelType w:val="hybridMultilevel"/>
     <w:tmpl w:val="AD923020"/>
@@ -12985,7 +13797,7 @@
       </w:rPr>
     </w:lvl>
   </w:abstractNum>
-  <w:abstractNum w:abstractNumId="13" w15:restartNumberingAfterBreak="0">
+  <w:abstractNum w:abstractNumId="16" w15:restartNumberingAfterBreak="0">
     <w:nsid w:val="38C05AEE"/>
     <w:multiLevelType w:val="hybridMultilevel"/>
     <w:tmpl w:val="3AD2F13A"/>
@@ -13098,7 +13910,7 @@
       </w:rPr>
     </w:lvl>
   </w:abstractNum>
-  <w:abstractNum w:abstractNumId="14" w15:restartNumberingAfterBreak="0">
+  <w:abstractNum w:abstractNumId="17" w15:restartNumberingAfterBreak="0">
     <w:nsid w:val="38D44A74"/>
     <w:multiLevelType w:val="hybridMultilevel"/>
     <w:tmpl w:val="76AC1090"/>
@@ -13187,7 +13999,7 @@
       </w:pPr>
     </w:lvl>
   </w:abstractNum>
-  <w:abstractNum w:abstractNumId="15" w15:restartNumberingAfterBreak="0">
+  <w:abstractNum w:abstractNumId="18" w15:restartNumberingAfterBreak="0">
     <w:nsid w:val="3C4B4235"/>
     <w:multiLevelType w:val="hybridMultilevel"/>
     <w:tmpl w:val="4E5A50BC"/>
@@ -13300,7 +14112,7 @@
       </w:rPr>
     </w:lvl>
   </w:abstractNum>
-  <w:abstractNum w:abstractNumId="16" w15:restartNumberingAfterBreak="0">
+  <w:abstractNum w:abstractNumId="19" w15:restartNumberingAfterBreak="0">
     <w:nsid w:val="3DE8287E"/>
     <w:multiLevelType w:val="hybridMultilevel"/>
     <w:tmpl w:val="FE521884"/>
@@ -13391,7 +14203,7 @@
       </w:pPr>
     </w:lvl>
   </w:abstractNum>
-  <w:abstractNum w:abstractNumId="17" w15:restartNumberingAfterBreak="0">
+  <w:abstractNum w:abstractNumId="20" w15:restartNumberingAfterBreak="0">
     <w:nsid w:val="4B1D6437"/>
     <w:multiLevelType w:val="hybridMultilevel"/>
     <w:tmpl w:val="C66E2204"/>
@@ -13504,7 +14316,7 @@
       </w:rPr>
     </w:lvl>
   </w:abstractNum>
-  <w:abstractNum w:abstractNumId="18" w15:restartNumberingAfterBreak="0">
+  <w:abstractNum w:abstractNumId="21" w15:restartNumberingAfterBreak="0">
     <w:nsid w:val="4E4446F9"/>
     <w:multiLevelType w:val="hybridMultilevel"/>
     <w:tmpl w:val="4B3A82F2"/>
@@ -13621,7 +14433,7 @@
       </w:rPr>
     </w:lvl>
   </w:abstractNum>
-  <w:abstractNum w:abstractNumId="19" w15:restartNumberingAfterBreak="0">
+  <w:abstractNum w:abstractNumId="22" w15:restartNumberingAfterBreak="0">
     <w:nsid w:val="5B546F8C"/>
     <w:multiLevelType w:val="hybridMultilevel"/>
     <w:tmpl w:val="732489D2"/>
@@ -13714,7 +14526,7 @@
       </w:pPr>
     </w:lvl>
   </w:abstractNum>
-  <w:abstractNum w:abstractNumId="20" w15:restartNumberingAfterBreak="0">
+  <w:abstractNum w:abstractNumId="23" w15:restartNumberingAfterBreak="0">
     <w:nsid w:val="5BB0273B"/>
     <w:multiLevelType w:val="hybridMultilevel"/>
     <w:tmpl w:val="451EEA78"/>
@@ -13806,7 +14618,7 @@
       </w:pPr>
     </w:lvl>
   </w:abstractNum>
-  <w:abstractNum w:abstractNumId="21" w15:restartNumberingAfterBreak="0">
+  <w:abstractNum w:abstractNumId="24" w15:restartNumberingAfterBreak="0">
     <w:nsid w:val="5F8367A9"/>
     <w:multiLevelType w:val="hybridMultilevel"/>
     <w:tmpl w:val="7842F3F6"/>
@@ -13895,7 +14707,7 @@
       </w:pPr>
     </w:lvl>
   </w:abstractNum>
-  <w:abstractNum w:abstractNumId="22" w15:restartNumberingAfterBreak="0">
+  <w:abstractNum w:abstractNumId="25" w15:restartNumberingAfterBreak="0">
     <w:nsid w:val="60450A54"/>
     <w:multiLevelType w:val="hybridMultilevel"/>
     <w:tmpl w:val="B02404F8"/>
@@ -14008,7 +14820,7 @@
       </w:rPr>
     </w:lvl>
   </w:abstractNum>
-  <w:abstractNum w:abstractNumId="23" w15:restartNumberingAfterBreak="0">
+  <w:abstractNum w:abstractNumId="26" w15:restartNumberingAfterBreak="0">
     <w:nsid w:val="619552D7"/>
     <w:multiLevelType w:val="hybridMultilevel"/>
     <w:tmpl w:val="E1DEB3FA"/>
@@ -14121,7 +14933,7 @@
       </w:rPr>
     </w:lvl>
   </w:abstractNum>
-  <w:abstractNum w:abstractNumId="24" w15:restartNumberingAfterBreak="0">
+  <w:abstractNum w:abstractNumId="27" w15:restartNumberingAfterBreak="0">
     <w:nsid w:val="65E7143D"/>
     <w:multiLevelType w:val="hybridMultilevel"/>
     <w:tmpl w:val="1988B5A6"/>
@@ -14234,7 +15046,7 @@
       </w:rPr>
     </w:lvl>
   </w:abstractNum>
-  <w:abstractNum w:abstractNumId="25" w15:restartNumberingAfterBreak="0">
+  <w:abstractNum w:abstractNumId="28" w15:restartNumberingAfterBreak="0">
     <w:nsid w:val="65FA76F3"/>
     <w:multiLevelType w:val="hybridMultilevel"/>
     <w:tmpl w:val="426807D0"/>
@@ -14320,7 +15132,7 @@
       </w:pPr>
     </w:lvl>
   </w:abstractNum>
-  <w:abstractNum w:abstractNumId="26" w15:restartNumberingAfterBreak="0">
+  <w:abstractNum w:abstractNumId="29" w15:restartNumberingAfterBreak="0">
     <w:nsid w:val="66D30130"/>
     <w:multiLevelType w:val="hybridMultilevel"/>
     <w:tmpl w:val="73D4057C"/>
@@ -14409,7 +15221,7 @@
       </w:pPr>
     </w:lvl>
   </w:abstractNum>
-  <w:abstractNum w:abstractNumId="27" w15:restartNumberingAfterBreak="0">
+  <w:abstractNum w:abstractNumId="30" w15:restartNumberingAfterBreak="0">
     <w:nsid w:val="68B77C5D"/>
     <w:multiLevelType w:val="hybridMultilevel"/>
     <w:tmpl w:val="BE008392"/>
@@ -14498,7 +15310,7 @@
       </w:pPr>
     </w:lvl>
   </w:abstractNum>
-  <w:abstractNum w:abstractNumId="28" w15:restartNumberingAfterBreak="0">
+  <w:abstractNum w:abstractNumId="31" w15:restartNumberingAfterBreak="0">
     <w:nsid w:val="6E7C613A"/>
     <w:multiLevelType w:val="hybridMultilevel"/>
     <w:tmpl w:val="68CA888E"/>
@@ -14611,7 +15423,7 @@
       </w:rPr>
     </w:lvl>
   </w:abstractNum>
-  <w:abstractNum w:abstractNumId="29" w15:restartNumberingAfterBreak="0">
+  <w:abstractNum w:abstractNumId="32" w15:restartNumberingAfterBreak="0">
     <w:nsid w:val="70A81A26"/>
     <w:multiLevelType w:val="hybridMultilevel"/>
     <w:tmpl w:val="579ECB66"/>
@@ -14724,7 +15536,7 @@
       </w:rPr>
     </w:lvl>
   </w:abstractNum>
-  <w:abstractNum w:abstractNumId="30" w15:restartNumberingAfterBreak="0">
+  <w:abstractNum w:abstractNumId="33" w15:restartNumberingAfterBreak="0">
     <w:nsid w:val="778746F7"/>
     <w:multiLevelType w:val="hybridMultilevel"/>
     <w:tmpl w:val="46800488"/>
@@ -14837,7 +15649,7 @@
       </w:rPr>
     </w:lvl>
   </w:abstractNum>
-  <w:abstractNum w:abstractNumId="31" w15:restartNumberingAfterBreak="0">
+  <w:abstractNum w:abstractNumId="34" w15:restartNumberingAfterBreak="0">
     <w:nsid w:val="7806405D"/>
     <w:multiLevelType w:val="hybridMultilevel"/>
     <w:tmpl w:val="D9285268"/>
@@ -14950,7 +15762,7 @@
       </w:rPr>
     </w:lvl>
   </w:abstractNum>
-  <w:abstractNum w:abstractNumId="32" w15:restartNumberingAfterBreak="0">
+  <w:abstractNum w:abstractNumId="35" w15:restartNumberingAfterBreak="0">
     <w:nsid w:val="79476E66"/>
     <w:multiLevelType w:val="hybridMultilevel"/>
     <w:tmpl w:val="691A90A0"/>
@@ -15041,7 +15853,7 @@
       </w:pPr>
     </w:lvl>
   </w:abstractNum>
-  <w:abstractNum w:abstractNumId="33" w15:restartNumberingAfterBreak="0">
+  <w:abstractNum w:abstractNumId="36" w15:restartNumberingAfterBreak="0">
     <w:nsid w:val="7B072048"/>
     <w:multiLevelType w:val="hybridMultilevel"/>
     <w:tmpl w:val="6504BBEE"/>
@@ -15155,22 +15967,22 @@
     </w:lvl>
   </w:abstractNum>
   <w:num w:numId="1">
+    <w:abstractNumId w:val="22"/>
+  </w:num>
+  <w:num w:numId="2">
     <w:abstractNumId w:val="19"/>
   </w:num>
-  <w:num w:numId="2">
-    <w:abstractNumId w:val="16"/>
-  </w:num>
   <w:num w:numId="3">
-    <w:abstractNumId w:val="20"/>
+    <w:abstractNumId w:val="23"/>
   </w:num>
   <w:num w:numId="4">
     <w:abstractNumId w:val="6"/>
   </w:num>
   <w:num w:numId="5">
-    <w:abstractNumId w:val="25"/>
+    <w:abstractNumId w:val="28"/>
   </w:num>
   <w:num w:numId="6">
-    <w:abstractNumId w:val="14"/>
+    <w:abstractNumId w:val="17"/>
   </w:num>
   <w:num w:numId="7">
     <w:abstractNumId w:val="3"/>
@@ -15188,73 +16000,82 @@
     <w:abstractNumId w:val="0"/>
   </w:num>
   <w:num w:numId="12">
-    <w:abstractNumId w:val="18"/>
+    <w:abstractNumId w:val="21"/>
   </w:num>
   <w:num w:numId="13">
-    <w:abstractNumId w:val="23"/>
+    <w:abstractNumId w:val="26"/>
   </w:num>
   <w:num w:numId="14">
-    <w:abstractNumId w:val="24"/>
+    <w:abstractNumId w:val="27"/>
   </w:num>
   <w:num w:numId="15">
-    <w:abstractNumId w:val="22"/>
+    <w:abstractNumId w:val="25"/>
   </w:num>
   <w:num w:numId="16">
+    <w:abstractNumId w:val="16"/>
+  </w:num>
+  <w:num w:numId="17">
     <w:abstractNumId w:val="13"/>
   </w:num>
-  <w:num w:numId="17">
-    <w:abstractNumId w:val="10"/>
-  </w:num>
   <w:num w:numId="18">
-    <w:abstractNumId w:val="30"/>
+    <w:abstractNumId w:val="33"/>
   </w:num>
   <w:num w:numId="19">
-    <w:abstractNumId w:val="17"/>
+    <w:abstractNumId w:val="20"/>
   </w:num>
   <w:num w:numId="20">
-    <w:abstractNumId w:val="11"/>
+    <w:abstractNumId w:val="14"/>
   </w:num>
   <w:num w:numId="21">
-    <w:abstractNumId w:val="12"/>
+    <w:abstractNumId w:val="15"/>
   </w:num>
   <w:num w:numId="22">
-    <w:abstractNumId w:val="29"/>
+    <w:abstractNumId w:val="32"/>
   </w:num>
   <w:num w:numId="23">
-    <w:abstractNumId w:val="9"/>
+    <w:abstractNumId w:val="12"/>
   </w:num>
   <w:num w:numId="24">
     <w:abstractNumId w:val="5"/>
   </w:num>
   <w:num w:numId="25">
-    <w:abstractNumId w:val="33"/>
+    <w:abstractNumId w:val="36"/>
   </w:num>
   <w:num w:numId="26">
     <w:abstractNumId w:val="2"/>
   </w:num>
   <w:num w:numId="27">
-    <w:abstractNumId w:val="27"/>
+    <w:abstractNumId w:val="30"/>
   </w:num>
   <w:num w:numId="28">
-    <w:abstractNumId w:val="26"/>
+    <w:abstractNumId w:val="29"/>
   </w:num>
   <w:num w:numId="29">
-    <w:abstractNumId w:val="21"/>
+    <w:abstractNumId w:val="24"/>
   </w:num>
   <w:num w:numId="30">
-    <w:abstractNumId w:val="28"/>
+    <w:abstractNumId w:val="31"/>
   </w:num>
   <w:num w:numId="31">
+    <w:abstractNumId w:val="9"/>
+  </w:num>
+  <w:num w:numId="32">
+    <w:abstractNumId w:val="35"/>
+  </w:num>
+  <w:num w:numId="33">
+    <w:abstractNumId w:val="18"/>
+  </w:num>
+  <w:num w:numId="34">
+    <w:abstractNumId w:val="34"/>
+  </w:num>
+  <w:num w:numId="35">
     <w:abstractNumId w:val="8"/>
   </w:num>
-  <w:num w:numId="32">
-    <w:abstractNumId w:val="32"/>
+  <w:num w:numId="36">
+    <w:abstractNumId w:val="10"/>
   </w:num>
-  <w:num w:numId="33">
-    <w:abstractNumId w:val="15"/>
-  </w:num>
-  <w:num w:numId="34">
-    <w:abstractNumId w:val="31"/>
+  <w:num w:numId="37">
+    <w:abstractNumId w:val="11"/>
   </w:num>
 </w:numbering>
 </file>
@@ -16498,7 +17319,7 @@
 </file>
 
 <file path=customXml/itemProps4.xml><?xml version="1.0" encoding="utf-8"?>
-<ds:datastoreItem xmlns:ds="http://schemas.openxmlformats.org/officeDocument/2006/customXml" ds:itemID="{0A260F60-E0D1-4D4E-B7A0-35E1E0B228DD}">
+<ds:datastoreItem xmlns:ds="http://schemas.openxmlformats.org/officeDocument/2006/customXml" ds:itemID="{ECC55E06-E8DD-4C8D-A0A2-5B032459A80F}">
   <ds:schemaRefs>
     <ds:schemaRef ds:uri="http://schemas.openxmlformats.org/officeDocument/2006/bibliography"/>
   </ds:schemaRefs>

</xml_diff>